<commit_message>
feat: added id sending in email
</commit_message>
<xml_diff>
--- a/frontend/public/templateWord.docx
+++ b/frontend/public/templateWord.docx
@@ -917,56 +917,19 @@
         <w:rPr>
           <w:w w:val="90"/>
         </w:rPr>
-        <w:t>{</w:t>
-      </w:r>
-      <w:proofErr w:type="spellStart"/>
+        <w:t>{date</w:t>
+      </w:r>
       <w:r>
         <w:rPr>
           <w:w w:val="90"/>
         </w:rPr>
-        <w:t>date</w:t>
+        <w:t>Today</w:t>
       </w:r>
       <w:r>
         <w:rPr>
           <w:w w:val="90"/>
         </w:rPr>
-        <w:t>Today</w:t>
-      </w:r>
-      <w:proofErr w:type="spellEnd"/>
-      <w:r>
-        <w:rPr>
-          <w:w w:val="90"/>
-        </w:rPr>
-        <w:t>}April</w:t>
-      </w:r>
-      <w:r>
-        <w:rPr>
-          <w:spacing w:val="-10"/>
-          <w:w w:val="90"/>
-        </w:rPr>
-        <w:t xml:space="preserve"> </w:t>
-      </w:r>
-      <w:r>
-        <w:rPr>
-          <w:w w:val="90"/>
-        </w:rPr>
-        <w:t>12,</w:t>
-      </w:r>
-      <w:r>
-        <w:rPr>
-          <w:spacing w:val="-10"/>
-          <w:w w:val="90"/>
-        </w:rPr>
-        <w:t xml:space="preserve"> </w:t>
-      </w:r>
-      <w:r>
-        <w:rPr>
-          <w:rFonts w:ascii="Arial Black"/>
-          <w:color w:val="FF0000"/>
-          <w:spacing w:val="-2"/>
-          <w:w w:val="90"/>
-        </w:rPr>
-        <w:t>(DATE)</w:t>
+        <w:t>}</w:t>
       </w:r>
     </w:p>
     <w:p>
@@ -997,34 +960,7 @@
           <w:w w:val="90"/>
           <w:sz w:val="28"/>
         </w:rPr>
-        <w:t>{</w:t>
-      </w:r>
-      <w:proofErr w:type="spellStart"/>
-      <w:r>
-        <w:rPr>
-          <w:rFonts w:ascii="Arial Black"/>
-          <w:w w:val="90"/>
-          <w:sz w:val="28"/>
-        </w:rPr>
-        <w:t>storeBranch</w:t>
-      </w:r>
-      <w:proofErr w:type="spellEnd"/>
-      <w:r>
-        <w:rPr>
-          <w:rFonts w:ascii="Arial Black"/>
-          <w:w w:val="90"/>
-          <w:sz w:val="28"/>
-        </w:rPr>
-        <w:t xml:space="preserve">} </w:t>
-      </w:r>
-      <w:r>
-        <w:rPr>
-          <w:rFonts w:ascii="Arial Black"/>
-          <w:color w:val="FF0000"/>
-          <w:w w:val="90"/>
-          <w:sz w:val="28"/>
-        </w:rPr>
-        <w:t xml:space="preserve">(STORE, BRANCH) </w:t>
+        <w:t xml:space="preserve">{storeBranch} </w:t>
       </w:r>
     </w:p>
     <w:p>
@@ -1320,7 +1256,6 @@
         </w:rPr>
         <w:t>{</w:t>
       </w:r>
-      <w:proofErr w:type="spellStart"/>
       <w:r>
         <w:rPr>
           <w:rFonts w:ascii="Verdana"/>
@@ -1331,7 +1266,6 @@
         </w:rPr>
         <w:t>dateStart</w:t>
       </w:r>
-      <w:proofErr w:type="spellEnd"/>
       <w:r>
         <w:rPr>
           <w:rFonts w:ascii="Verdana"/>
@@ -1370,29 +1304,7 @@
           <w:color w:val="FF0000"/>
           <w:spacing w:val="-4"/>
         </w:rPr>
-        <w:t xml:space="preserve"> {</w:t>
-      </w:r>
-      <w:proofErr w:type="spellStart"/>
-      <w:r>
-        <w:rPr>
-          <w:rFonts w:ascii="Verdana"/>
-          <w:b/>
-          <w:i/>
-          <w:color w:val="FF0000"/>
-          <w:spacing w:val="-4"/>
-        </w:rPr>
-        <w:t>dateEnd</w:t>
-      </w:r>
-      <w:proofErr w:type="spellEnd"/>
-      <w:r>
-        <w:rPr>
-          <w:rFonts w:ascii="Verdana"/>
-          <w:b/>
-          <w:i/>
-          <w:color w:val="FF0000"/>
-          <w:spacing w:val="-4"/>
-        </w:rPr>
-        <w:t>}</w:t>
+        <w:t xml:space="preserve"> {dateEnd}</w:t>
       </w:r>
       <w:r>
         <w:rPr>
@@ -1464,14 +1376,12 @@
         </w:rPr>
         <w:t xml:space="preserve"> </w:t>
       </w:r>
-      <w:proofErr w:type="gramStart"/>
       <w:r>
         <w:rPr>
           <w:spacing w:val="-4"/>
         </w:rPr>
         <w:t>Client</w:t>
       </w:r>
-      <w:proofErr w:type="gramEnd"/>
       <w:r>
         <w:rPr>
           <w:spacing w:val="-10"/>
@@ -1495,23 +1405,7 @@
           <w:rFonts w:ascii="Arial Black"/>
           <w:spacing w:val="-4"/>
         </w:rPr>
-        <w:t>{</w:t>
-      </w:r>
-      <w:proofErr w:type="spellStart"/>
-      <w:r>
-        <w:rPr>
-          <w:rFonts w:ascii="Arial Black"/>
-          <w:spacing w:val="-4"/>
-        </w:rPr>
-        <w:t>clientName</w:t>
-      </w:r>
-      <w:proofErr w:type="spellEnd"/>
-      <w:r>
-        <w:rPr>
-          <w:rFonts w:ascii="Arial Black"/>
-          <w:spacing w:val="-4"/>
-        </w:rPr>
-        <w:t>}</w:t>
+        <w:t>{clientName}</w:t>
       </w:r>
       <w:r>
         <w:rPr>
@@ -1519,14 +1413,6 @@
           <w:spacing w:val="-29"/>
         </w:rPr>
         <w:t xml:space="preserve"> </w:t>
-      </w:r>
-      <w:r>
-        <w:rPr>
-          <w:rFonts w:ascii="Arial Black"/>
-          <w:color w:val="FF0000"/>
-          <w:spacing w:val="-4"/>
-        </w:rPr>
-        <w:t>(CLIENT)</w:t>
       </w:r>
     </w:p>
     <w:p>
@@ -1683,15 +1569,13 @@
               </w:rPr>
               <w:t>&lt;&lt;</w:t>
             </w:r>
-            <w:proofErr w:type="spellStart"/>
             <w:r>
               <w:rPr>
                 <w:w w:val="105"/>
                 <w:sz w:val="24"/>
               </w:rPr>
-              <w:t>userName</w:t>
+              <w:t xml:space="preserve">name </w:t>
             </w:r>
-            <w:proofErr w:type="spellEnd"/>
             <w:r>
               <w:rPr>
                 <w:w w:val="105"/>
@@ -1725,15 +1609,13 @@
               </w:rPr>
               <w:t>&lt;&lt;</w:t>
             </w:r>
-            <w:proofErr w:type="spellStart"/>
             <w:r>
               <w:rPr>
                 <w:spacing w:val="2"/>
                 <w:sz w:val="24"/>
               </w:rPr>
-              <w:t>userRole</w:t>
+              <w:t xml:space="preserve">role </w:t>
             </w:r>
-            <w:proofErr w:type="spellEnd"/>
             <w:r>
               <w:rPr>
                 <w:spacing w:val="2"/>
@@ -1759,36 +1641,30 @@
                 <w:sz w:val="24"/>
               </w:rPr>
             </w:pPr>
-            <w:proofErr w:type="gramStart"/>
             <w:r>
               <w:rPr>
                 <w:sz w:val="24"/>
               </w:rPr>
               <w:t>{</w:t>
             </w:r>
-            <w:proofErr w:type="spellStart"/>
             <w:r>
               <w:rPr>
                 <w:sz w:val="24"/>
               </w:rPr>
-              <w:t>timeStart</w:t>
+              <w:t>startTime</w:t>
             </w:r>
-            <w:proofErr w:type="spellEnd"/>
             <w:r>
               <w:rPr>
                 <w:sz w:val="24"/>
               </w:rPr>
               <w:t>}-{</w:t>
             </w:r>
-            <w:proofErr w:type="spellStart"/>
-            <w:proofErr w:type="gramEnd"/>
             <w:r>
               <w:rPr>
                 <w:sz w:val="24"/>
               </w:rPr>
-              <w:t>timeEnd</w:t>
+              <w:t>endTime</w:t>
             </w:r>
-            <w:proofErr w:type="spellEnd"/>
             <w:r>
               <w:rPr>
                 <w:sz w:val="24"/>
@@ -1831,14 +1707,12 @@
         </w:rPr>
         <w:t xml:space="preserve"> </w:t>
       </w:r>
-      <w:proofErr w:type="gramStart"/>
       <w:r>
         <w:rPr>
           <w:w w:val="105"/>
         </w:rPr>
         <w:t>believed</w:t>
       </w:r>
-      <w:proofErr w:type="gramEnd"/>
       <w:r>
         <w:rPr>
           <w:spacing w:val="-5"/>
@@ -1872,14 +1746,12 @@
         </w:rPr>
         <w:t xml:space="preserve"> </w:t>
       </w:r>
-      <w:proofErr w:type="gramStart"/>
       <w:r>
         <w:rPr>
           <w:w w:val="105"/>
         </w:rPr>
         <w:t>can</w:t>
       </w:r>
-      <w:proofErr w:type="gramEnd"/>
       <w:r>
         <w:rPr>
           <w:spacing w:val="-5"/>
@@ -2061,7 +1933,7 @@
       <w:pPr>
         <w:pStyle w:val="BodyText"/>
         <w:spacing w:before="1"/>
-        <w:ind w:left="479"/>
+        <w:ind w:firstLine="149"/>
         <w:rPr>
           <w:sz w:val="20"/>
         </w:rPr>
@@ -2106,11 +1978,84 @@
         <w:pStyle w:val="BodyText"/>
         <w:spacing w:before="287"/>
       </w:pPr>
+      <w:r>
+        <w:rPr>
+          <w:noProof/>
+        </w:rPr>
+        <w:drawing>
+          <wp:anchor distT="0" distB="0" distL="114300" distR="114300" simplePos="0" relativeHeight="487540224" behindDoc="1" locked="0" layoutInCell="1" allowOverlap="1" wp14:anchorId="7AAF78AC" wp14:editId="6B56CF7B">
+            <wp:simplePos x="0" y="0"/>
+            <wp:positionH relativeFrom="column">
+              <wp:posOffset>784860</wp:posOffset>
+            </wp:positionH>
+            <wp:positionV relativeFrom="paragraph">
+              <wp:posOffset>184150</wp:posOffset>
+            </wp:positionV>
+            <wp:extent cx="698779" cy="784860"/>
+            <wp:effectExtent l="0" t="0" r="6350" b="0"/>
+            <wp:wrapNone/>
+            <wp:docPr id="902063193" name="Picture 8" descr="A black background with a black square&#10;&#10;AI-generated content may be incorrect."/>
+            <wp:cNvGraphicFramePr>
+              <a:graphicFrameLocks xmlns:a="http://schemas.openxmlformats.org/drawingml/2006/main" noChangeAspect="1"/>
+            </wp:cNvGraphicFramePr>
+            <a:graphic xmlns:a="http://schemas.openxmlformats.org/drawingml/2006/main">
+              <a:graphicData uri="http://schemas.openxmlformats.org/drawingml/2006/picture">
+                <pic:pic xmlns:pic="http://schemas.openxmlformats.org/drawingml/2006/picture">
+                  <pic:nvPicPr>
+                    <pic:cNvPr id="902063193" name="Picture 8" descr="A black background with a black square&#10;&#10;AI-generated content may be incorrect."/>
+                    <pic:cNvPicPr>
+                      <a:picLocks noChangeAspect="1" noChangeArrowheads="1"/>
+                    </pic:cNvPicPr>
+                  </pic:nvPicPr>
+                  <pic:blipFill>
+                    <a:blip r:embed="rId11">
+                      <a:extLst>
+                        <a:ext uri="{28A0092B-C50C-407E-A947-70E740481C1C}">
+                          <a14:useLocalDpi xmlns:a14="http://schemas.microsoft.com/office/drawing/2010/main" val="0"/>
+                        </a:ext>
+                      </a:extLst>
+                    </a:blip>
+                    <a:srcRect/>
+                    <a:stretch>
+                      <a:fillRect/>
+                    </a:stretch>
+                  </pic:blipFill>
+                  <pic:spPr bwMode="auto">
+                    <a:xfrm>
+                      <a:off x="0" y="0"/>
+                      <a:ext cx="698779" cy="784860"/>
+                    </a:xfrm>
+                    <a:prstGeom prst="rect">
+                      <a:avLst/>
+                    </a:prstGeom>
+                    <a:noFill/>
+                    <a:ln>
+                      <a:noFill/>
+                    </a:ln>
+                  </pic:spPr>
+                </pic:pic>
+              </a:graphicData>
+            </a:graphic>
+            <wp14:sizeRelH relativeFrom="page">
+              <wp14:pctWidth>0</wp14:pctWidth>
+            </wp14:sizeRelH>
+            <wp14:sizeRelV relativeFrom="page">
+              <wp14:pctHeight>0</wp14:pctHeight>
+            </wp14:sizeRelV>
+          </wp:anchor>
+        </w:drawing>
+      </w:r>
     </w:p>
     <w:p>
       <w:pPr>
         <w:pStyle w:val="BodyText"/>
-        <w:ind w:left="547"/>
+        <w:spacing w:before="287"/>
+      </w:pPr>
+    </w:p>
+    <w:p>
+      <w:pPr>
+        <w:pStyle w:val="BodyText"/>
+        <w:ind w:firstLine="149"/>
         <w:rPr>
           <w:rFonts w:ascii="Arial Black"/>
         </w:rPr>
@@ -2120,13 +2065,20 @@
           <w:rFonts w:ascii="Arial Black"/>
           <w:w w:val="85"/>
         </w:rPr>
-        <w:t>{name}</w:t>
+        <w:t xml:space="preserve"> </w:t>
+      </w:r>
+      <w:r>
+        <w:rPr>
+          <w:rFonts w:ascii="Arial Black"/>
+          <w:w w:val="85"/>
+        </w:rPr>
+        <w:t>Carl Andrew Danao</w:t>
       </w:r>
     </w:p>
     <w:p>
       <w:pPr>
         <w:spacing w:before="32" w:line="297" w:lineRule="auto"/>
-        <w:ind w:left="547" w:right="7419"/>
+        <w:ind w:right="7419" w:firstLine="149"/>
         <w:rPr>
           <w:rFonts w:ascii="Verdana"/>
           <w:i/>
@@ -2139,13 +2091,21 @@
           <w:i/>
           <w:sz w:val="20"/>
         </w:rPr>
-        <w:t>{role}</w:t>
+        <w:t xml:space="preserve"> </w:t>
+      </w:r>
+      <w:r>
+        <w:rPr>
+          <w:rFonts w:ascii="Verdana"/>
+          <w:i/>
+          <w:sz w:val="20"/>
+        </w:rPr>
+        <w:t>Project Team Leader</w:t>
       </w:r>
     </w:p>
     <w:p>
       <w:pPr>
         <w:spacing w:before="32" w:line="297" w:lineRule="auto"/>
-        <w:ind w:left="547" w:right="7419"/>
+        <w:ind w:right="7419" w:firstLine="149"/>
         <w:rPr>
           <w:rFonts w:ascii="Verdana"/>
           <w:i/>
@@ -2158,7 +2118,7 @@
           <w:i/>
           <w:sz w:val="20"/>
         </w:rPr>
-        <w:t>VERTEXPRO</w:t>
+        <w:t xml:space="preserve"> VERTEXPRO</w:t>
       </w:r>
       <w:r>
         <w:rPr>
@@ -2181,7 +2141,7 @@
     <w:p>
       <w:pPr>
         <w:spacing w:before="2"/>
-        <w:ind w:left="547"/>
+        <w:ind w:firstLine="149"/>
         <w:rPr>
           <w:rFonts w:ascii="Verdana"/>
           <w:i/>
@@ -2194,7 +2154,15 @@
           <w:i/>
           <w:sz w:val="20"/>
         </w:rPr>
-        <w:t>{number}</w:t>
+        <w:t xml:space="preserve"> </w:t>
+      </w:r>
+      <w:r>
+        <w:rPr>
+          <w:rFonts w:ascii="Verdana"/>
+          <w:i/>
+          <w:sz w:val="20"/>
+        </w:rPr>
+        <w:t>0991 469 0501</w:t>
       </w:r>
     </w:p>
     <w:sectPr>
@@ -2678,6 +2646,29 @@
       <w:jc w:val="center"/>
     </w:pPr>
   </w:style>
+  <w:style w:type="character" w:styleId="Hyperlink">
+    <w:name w:val="Hyperlink"/>
+    <w:basedOn w:val="DefaultParagraphFont"/>
+    <w:uiPriority w:val="99"/>
+    <w:unhideWhenUsed/>
+    <w:rsid w:val="00A57B8F"/>
+    <w:rPr>
+      <w:color w:val="0000FF" w:themeColor="hyperlink"/>
+      <w:u w:val="single"/>
+    </w:rPr>
+  </w:style>
+  <w:style w:type="character" w:styleId="UnresolvedMention">
+    <w:name w:val="Unresolved Mention"/>
+    <w:basedOn w:val="DefaultParagraphFont"/>
+    <w:uiPriority w:val="99"/>
+    <w:semiHidden/>
+    <w:unhideWhenUsed/>
+    <w:rsid w:val="00A57B8F"/>
+    <w:rPr>
+      <w:color w:val="605E5C"/>
+      <w:shd w:val="clear" w:color="auto" w:fill="E1DFDD"/>
+    </w:rPr>
+  </w:style>
 </w:styles>
 </file>
 

</xml_diff>

<commit_message>
refactor: template changes in  store intro letter
</commit_message>
<xml_diff>
--- a/frontend/public/templateWord.docx
+++ b/frontend/public/templateWord.docx
@@ -6,13 +6,13 @@
       <w:pPr>
         <w:pStyle w:val="BodyText"/>
         <w:rPr>
-          <w:rFonts w:ascii="Times New Roman"/>
+          <w:rFonts w:asciiTheme="minorHAnsi" w:hAnsiTheme="minorHAnsi" w:cstheme="minorHAnsi"/>
           <w:sz w:val="32"/>
         </w:rPr>
       </w:pPr>
       <w:r>
         <w:rPr>
-          <w:rFonts w:ascii="Times New Roman"/>
+          <w:rFonts w:asciiTheme="minorHAnsi" w:hAnsiTheme="minorHAnsi" w:cstheme="minorHAnsi"/>
           <w:noProof/>
           <w:sz w:val="32"/>
         </w:rPr>
@@ -136,7 +136,7 @@
       </w:r>
       <w:r>
         <w:rPr>
-          <w:rFonts w:ascii="Times New Roman"/>
+          <w:rFonts w:asciiTheme="minorHAnsi" w:hAnsiTheme="minorHAnsi" w:cstheme="minorHAnsi"/>
           <w:noProof/>
           <w:sz w:val="32"/>
         </w:rPr>
@@ -455,7 +455,7 @@
         <w:pStyle w:val="BodyText"/>
         <w:spacing w:before="194"/>
         <w:rPr>
-          <w:rFonts w:ascii="Times New Roman"/>
+          <w:rFonts w:asciiTheme="minorHAnsi" w:hAnsiTheme="minorHAnsi" w:cstheme="minorHAnsi"/>
           <w:sz w:val="32"/>
         </w:rPr>
       </w:pPr>
@@ -1050,6 +1050,9 @@
       <w:pPr>
         <w:pStyle w:val="BodyText"/>
         <w:spacing w:before="273"/>
+        <w:rPr>
+          <w:rFonts w:asciiTheme="minorHAnsi" w:hAnsiTheme="minorHAnsi" w:cstheme="minorHAnsi"/>
+        </w:rPr>
       </w:pPr>
     </w:p>
     <w:p>
@@ -1542,7 +1545,6 @@
           <w:rFonts w:asciiTheme="minorHAnsi" w:hAnsiTheme="minorHAnsi" w:cstheme="minorHAnsi"/>
           <w:b/>
           <w:i/>
-          <w:color w:val="FF0000"/>
           <w:spacing w:val="-4"/>
           <w:sz w:val="32"/>
           <w:szCs w:val="32"/>
@@ -1555,7 +1557,6 @@
           <w:rFonts w:asciiTheme="minorHAnsi" w:hAnsiTheme="minorHAnsi" w:cstheme="minorHAnsi"/>
           <w:b/>
           <w:i/>
-          <w:color w:val="FF0000"/>
           <w:spacing w:val="-4"/>
           <w:sz w:val="32"/>
           <w:szCs w:val="32"/>
@@ -1568,7 +1569,6 @@
           <w:rFonts w:asciiTheme="minorHAnsi" w:hAnsiTheme="minorHAnsi" w:cstheme="minorHAnsi"/>
           <w:b/>
           <w:i/>
-          <w:color w:val="FF0000"/>
           <w:spacing w:val="-4"/>
           <w:sz w:val="32"/>
           <w:szCs w:val="32"/>
@@ -1580,7 +1580,6 @@
           <w:rFonts w:asciiTheme="minorHAnsi" w:hAnsiTheme="minorHAnsi" w:cstheme="minorHAnsi"/>
           <w:b/>
           <w:i/>
-          <w:color w:val="FF0000"/>
           <w:spacing w:val="-4"/>
           <w:sz w:val="32"/>
           <w:szCs w:val="32"/>
@@ -1593,7 +1592,6 @@
           <w:rFonts w:asciiTheme="minorHAnsi" w:hAnsiTheme="minorHAnsi" w:cstheme="minorHAnsi"/>
           <w:b/>
           <w:i/>
-          <w:color w:val="FF0000"/>
           <w:spacing w:val="-4"/>
           <w:sz w:val="32"/>
           <w:szCs w:val="32"/>
@@ -1606,7 +1604,6 @@
           <w:rFonts w:asciiTheme="minorHAnsi" w:hAnsiTheme="minorHAnsi" w:cstheme="minorHAnsi"/>
           <w:b/>
           <w:i/>
-          <w:color w:val="FF0000"/>
           <w:spacing w:val="-4"/>
           <w:sz w:val="32"/>
           <w:szCs w:val="32"/>
@@ -1618,7 +1615,6 @@
           <w:rFonts w:asciiTheme="minorHAnsi" w:hAnsiTheme="minorHAnsi" w:cstheme="minorHAnsi"/>
           <w:b/>
           <w:i/>
-          <w:color w:val="FF0000"/>
           <w:spacing w:val="-25"/>
           <w:sz w:val="32"/>
           <w:szCs w:val="32"/>
@@ -1715,6 +1711,7 @@
         </w:rPr>
         <w:t xml:space="preserve"> </w:t>
       </w:r>
+      <w:proofErr w:type="gramStart"/>
       <w:r>
         <w:rPr>
           <w:rFonts w:asciiTheme="minorHAnsi" w:hAnsiTheme="minorHAnsi" w:cstheme="minorHAnsi"/>
@@ -1724,6 +1721,7 @@
         </w:rPr>
         <w:t>Client</w:t>
       </w:r>
+      <w:proofErr w:type="gramEnd"/>
       <w:r>
         <w:rPr>
           <w:rFonts w:asciiTheme="minorHAnsi" w:hAnsiTheme="minorHAnsi" w:cstheme="minorHAnsi"/>
@@ -1803,7 +1801,7 @@
         <w:pStyle w:val="BodyText"/>
         <w:spacing w:before="1"/>
         <w:rPr>
-          <w:rFonts w:ascii="Arial Black"/>
+          <w:rFonts w:asciiTheme="minorHAnsi" w:hAnsiTheme="minorHAnsi" w:cstheme="minorHAnsi"/>
           <w:sz w:val="19"/>
         </w:rPr>
       </w:pPr>
@@ -1850,13 +1848,13 @@
               <w:spacing w:before="16"/>
               <w:ind w:right="2"/>
               <w:rPr>
-                <w:rFonts w:ascii="Arial Black"/>
+                <w:rFonts w:asciiTheme="minorHAnsi" w:hAnsiTheme="minorHAnsi" w:cstheme="minorHAnsi"/>
                 <w:sz w:val="24"/>
               </w:rPr>
             </w:pPr>
             <w:r>
               <w:rPr>
-                <w:rFonts w:ascii="Arial Black"/>
+                <w:rFonts w:asciiTheme="minorHAnsi" w:hAnsiTheme="minorHAnsi" w:cstheme="minorHAnsi"/>
                 <w:color w:val="FFFFFF"/>
                 <w:spacing w:val="-4"/>
                 <w:sz w:val="24"/>
@@ -1879,13 +1877,13 @@
               <w:spacing w:before="16"/>
               <w:ind w:right="1"/>
               <w:rPr>
-                <w:rFonts w:ascii="Arial Black"/>
+                <w:rFonts w:asciiTheme="minorHAnsi" w:hAnsiTheme="minorHAnsi" w:cstheme="minorHAnsi"/>
                 <w:sz w:val="24"/>
               </w:rPr>
             </w:pPr>
             <w:r>
               <w:rPr>
-                <w:rFonts w:ascii="Arial Black"/>
+                <w:rFonts w:asciiTheme="minorHAnsi" w:hAnsiTheme="minorHAnsi" w:cstheme="minorHAnsi"/>
                 <w:color w:val="FFFFFF"/>
                 <w:spacing w:val="-2"/>
                 <w:sz w:val="24"/>
@@ -1907,13 +1905,13 @@
               <w:pStyle w:val="TableParagraph"/>
               <w:spacing w:before="16"/>
               <w:rPr>
-                <w:rFonts w:ascii="Arial Black"/>
+                <w:rFonts w:asciiTheme="minorHAnsi" w:hAnsiTheme="minorHAnsi" w:cstheme="minorHAnsi"/>
                 <w:sz w:val="24"/>
               </w:rPr>
             </w:pPr>
             <w:r>
               <w:rPr>
-                <w:rFonts w:ascii="Arial Black"/>
+                <w:rFonts w:asciiTheme="minorHAnsi" w:hAnsiTheme="minorHAnsi" w:cstheme="minorHAnsi"/>
                 <w:color w:val="FFFFFF"/>
                 <w:spacing w:val="-4"/>
                 <w:w w:val="95"/>
@@ -1942,11 +1940,13 @@
               <w:spacing w:line="366" w:lineRule="exact"/>
               <w:ind w:right="2"/>
               <w:rPr>
+                <w:rFonts w:asciiTheme="minorHAnsi" w:hAnsiTheme="minorHAnsi" w:cstheme="minorHAnsi"/>
                 <w:sz w:val="24"/>
               </w:rPr>
             </w:pPr>
             <w:r>
               <w:rPr>
+                <w:rFonts w:asciiTheme="minorHAnsi" w:hAnsiTheme="minorHAnsi" w:cstheme="minorHAnsi"/>
                 <w:w w:val="105"/>
                 <w:sz w:val="24"/>
               </w:rPr>
@@ -1954,6 +1954,7 @@
             </w:r>
             <w:r>
               <w:rPr>
+                <w:rFonts w:asciiTheme="minorHAnsi" w:hAnsiTheme="minorHAnsi" w:cstheme="minorHAnsi"/>
                 <w:w w:val="105"/>
                 <w:sz w:val="24"/>
               </w:rPr>
@@ -1961,6 +1962,7 @@
             </w:r>
             <w:r>
               <w:rPr>
+                <w:rFonts w:asciiTheme="minorHAnsi" w:hAnsiTheme="minorHAnsi" w:cstheme="minorHAnsi"/>
                 <w:w w:val="105"/>
                 <w:sz w:val="24"/>
               </w:rPr>
@@ -1979,14 +1981,29 @@
           <w:p>
             <w:pPr>
               <w:pStyle w:val="TableParagraph"/>
+              <w:tabs>
+                <w:tab w:val="center" w:pos="1322"/>
+                <w:tab w:val="right" w:pos="2623"/>
+              </w:tabs>
               <w:spacing w:line="366" w:lineRule="exact"/>
               <w:ind w:right="1"/>
+              <w:jc w:val="left"/>
               <w:rPr>
+                <w:rFonts w:asciiTheme="minorHAnsi" w:hAnsiTheme="minorHAnsi" w:cstheme="minorHAnsi"/>
                 <w:sz w:val="24"/>
               </w:rPr>
             </w:pPr>
             <w:r>
               <w:rPr>
+                <w:rFonts w:asciiTheme="minorHAnsi" w:hAnsiTheme="minorHAnsi" w:cstheme="minorHAnsi"/>
+                <w:spacing w:val="2"/>
+                <w:sz w:val="24"/>
+              </w:rPr>
+              <w:tab/>
+            </w:r>
+            <w:r>
+              <w:rPr>
+                <w:rFonts w:asciiTheme="minorHAnsi" w:hAnsiTheme="minorHAnsi" w:cstheme="minorHAnsi"/>
                 <w:spacing w:val="2"/>
                 <w:sz w:val="24"/>
               </w:rPr>
@@ -1994,6 +2011,7 @@
             </w:r>
             <w:r>
               <w:rPr>
+                <w:rFonts w:asciiTheme="minorHAnsi" w:hAnsiTheme="minorHAnsi" w:cstheme="minorHAnsi"/>
                 <w:spacing w:val="2"/>
                 <w:sz w:val="24"/>
               </w:rPr>
@@ -2001,10 +2019,19 @@
             </w:r>
             <w:r>
               <w:rPr>
+                <w:rFonts w:asciiTheme="minorHAnsi" w:hAnsiTheme="minorHAnsi" w:cstheme="minorHAnsi"/>
                 <w:spacing w:val="2"/>
                 <w:sz w:val="24"/>
               </w:rPr>
               <w:t>&gt;&gt;</w:t>
+            </w:r>
+            <w:r>
+              <w:rPr>
+                <w:rFonts w:asciiTheme="minorHAnsi" w:hAnsiTheme="minorHAnsi" w:cstheme="minorHAnsi"/>
+                <w:spacing w:val="2"/>
+                <w:sz w:val="24"/>
+              </w:rPr>
+              <w:tab/>
             </w:r>
           </w:p>
         </w:tc>
@@ -2021,11 +2048,13 @@
               <w:pStyle w:val="TableParagraph"/>
               <w:spacing w:line="366" w:lineRule="exact"/>
               <w:rPr>
+                <w:rFonts w:asciiTheme="minorHAnsi" w:hAnsiTheme="minorHAnsi" w:cstheme="minorHAnsi"/>
                 <w:sz w:val="24"/>
               </w:rPr>
             </w:pPr>
             <w:r>
               <w:rPr>
+                <w:rFonts w:asciiTheme="minorHAnsi" w:hAnsiTheme="minorHAnsi" w:cstheme="minorHAnsi"/>
                 <w:sz w:val="24"/>
               </w:rPr>
               <w:t>{</w:t>
@@ -2033,6 +2062,7 @@
             <w:proofErr w:type="spellStart"/>
             <w:r>
               <w:rPr>
+                <w:rFonts w:asciiTheme="minorHAnsi" w:hAnsiTheme="minorHAnsi" w:cstheme="minorHAnsi"/>
                 <w:sz w:val="24"/>
               </w:rPr>
               <w:t>startTime</w:t>
@@ -2040,18 +2070,21 @@
             <w:proofErr w:type="spellEnd"/>
             <w:r>
               <w:rPr>
+                <w:rFonts w:asciiTheme="minorHAnsi" w:hAnsiTheme="minorHAnsi" w:cstheme="minorHAnsi"/>
                 <w:sz w:val="24"/>
               </w:rPr>
               <w:t>}</w:t>
             </w:r>
             <w:r>
               <w:rPr>
+                <w:rFonts w:asciiTheme="minorHAnsi" w:hAnsiTheme="minorHAnsi" w:cstheme="minorHAnsi"/>
                 <w:sz w:val="24"/>
               </w:rPr>
               <w:t>-</w:t>
             </w:r>
             <w:r>
               <w:rPr>
+                <w:rFonts w:asciiTheme="minorHAnsi" w:hAnsiTheme="minorHAnsi" w:cstheme="minorHAnsi"/>
                 <w:sz w:val="24"/>
               </w:rPr>
               <w:t>{</w:t>
@@ -2059,6 +2092,7 @@
             <w:proofErr w:type="spellStart"/>
             <w:r>
               <w:rPr>
+                <w:rFonts w:asciiTheme="minorHAnsi" w:hAnsiTheme="minorHAnsi" w:cstheme="minorHAnsi"/>
                 <w:sz w:val="24"/>
               </w:rPr>
               <w:t>endTime</w:t>
@@ -2066,6 +2100,7 @@
             <w:proofErr w:type="spellEnd"/>
             <w:r>
               <w:rPr>
+                <w:rFonts w:asciiTheme="minorHAnsi" w:hAnsiTheme="minorHAnsi" w:cstheme="minorHAnsi"/>
                 <w:sz w:val="24"/>
               </w:rPr>
               <w:t>}</w:t>
@@ -2123,6 +2158,7 @@
         </w:rPr>
         <w:t xml:space="preserve"> </w:t>
       </w:r>
+      <w:proofErr w:type="gramStart"/>
       <w:r>
         <w:rPr>
           <w:rFonts w:asciiTheme="minorHAnsi" w:hAnsiTheme="minorHAnsi" w:cstheme="minorHAnsi"/>
@@ -2132,6 +2168,7 @@
         </w:rPr>
         <w:t>believed</w:t>
       </w:r>
+      <w:proofErr w:type="gramEnd"/>
       <w:r>
         <w:rPr>
           <w:rFonts w:asciiTheme="minorHAnsi" w:hAnsiTheme="minorHAnsi" w:cstheme="minorHAnsi"/>
@@ -2180,6 +2217,7 @@
         </w:rPr>
         <w:t xml:space="preserve"> </w:t>
       </w:r>
+      <w:proofErr w:type="gramStart"/>
       <w:r>
         <w:rPr>
           <w:rFonts w:asciiTheme="minorHAnsi" w:hAnsiTheme="minorHAnsi" w:cstheme="minorHAnsi"/>
@@ -2189,6 +2227,7 @@
         </w:rPr>
         <w:t>can</w:t>
       </w:r>
+      <w:proofErr w:type="gramEnd"/>
       <w:r>
         <w:rPr>
           <w:rFonts w:asciiTheme="minorHAnsi" w:hAnsiTheme="minorHAnsi" w:cstheme="minorHAnsi"/>
@@ -2516,15 +2555,22 @@
       <w:pPr>
         <w:pStyle w:val="BodyText"/>
         <w:spacing w:before="287"/>
+        <w:rPr>
+          <w:rFonts w:asciiTheme="minorHAnsi" w:hAnsiTheme="minorHAnsi" w:cstheme="minorHAnsi"/>
+        </w:rPr>
       </w:pPr>
     </w:p>
     <w:p>
       <w:pPr>
         <w:pStyle w:val="BodyText"/>
         <w:spacing w:before="287"/>
+        <w:rPr>
+          <w:rFonts w:asciiTheme="minorHAnsi" w:hAnsiTheme="minorHAnsi" w:cstheme="minorHAnsi"/>
+        </w:rPr>
       </w:pPr>
       <w:r>
         <w:rPr>
+          <w:rFonts w:asciiTheme="minorHAnsi" w:hAnsiTheme="minorHAnsi" w:cstheme="minorHAnsi"/>
           <w:noProof/>
         </w:rPr>
         <w:drawing>
@@ -2595,6 +2641,9 @@
       <w:pPr>
         <w:pStyle w:val="BodyText"/>
         <w:spacing w:before="287"/>
+        <w:rPr>
+          <w:rFonts w:asciiTheme="minorHAnsi" w:hAnsiTheme="minorHAnsi" w:cstheme="minorHAnsi"/>
+        </w:rPr>
       </w:pPr>
     </w:p>
     <w:p>
@@ -2602,19 +2651,19 @@
         <w:pStyle w:val="BodyText"/>
         <w:ind w:firstLine="149"/>
         <w:rPr>
-          <w:rFonts w:ascii="Arial Black"/>
+          <w:rFonts w:asciiTheme="minorHAnsi" w:hAnsiTheme="minorHAnsi" w:cstheme="minorHAnsi"/>
         </w:rPr>
       </w:pPr>
       <w:r>
         <w:rPr>
-          <w:rFonts w:ascii="Arial Black"/>
+          <w:rFonts w:asciiTheme="minorHAnsi" w:hAnsiTheme="minorHAnsi" w:cstheme="minorHAnsi"/>
           <w:w w:val="85"/>
         </w:rPr>
         <w:t xml:space="preserve"> </w:t>
       </w:r>
       <w:r>
         <w:rPr>
-          <w:rFonts w:ascii="Arial Black"/>
+          <w:rFonts w:asciiTheme="minorHAnsi" w:hAnsiTheme="minorHAnsi" w:cstheme="minorHAnsi"/>
           <w:w w:val="85"/>
         </w:rPr>
         <w:t>Carl Andrew Danao</w:t>
@@ -2625,14 +2674,14 @@
         <w:spacing w:before="32" w:line="297" w:lineRule="auto"/>
         <w:ind w:right="7419" w:firstLine="149"/>
         <w:rPr>
-          <w:rFonts w:ascii="Verdana"/>
+          <w:rFonts w:asciiTheme="minorHAnsi" w:hAnsiTheme="minorHAnsi" w:cstheme="minorHAnsi"/>
           <w:i/>
           <w:sz w:val="20"/>
         </w:rPr>
       </w:pPr>
       <w:r>
         <w:rPr>
-          <w:rFonts w:ascii="Verdana"/>
+          <w:rFonts w:asciiTheme="minorHAnsi" w:hAnsiTheme="minorHAnsi" w:cstheme="minorHAnsi"/>
           <w:i/>
           <w:sz w:val="20"/>
         </w:rPr>
@@ -2640,7 +2689,7 @@
       </w:r>
       <w:r>
         <w:rPr>
-          <w:rFonts w:ascii="Verdana"/>
+          <w:rFonts w:asciiTheme="minorHAnsi" w:hAnsiTheme="minorHAnsi" w:cstheme="minorHAnsi"/>
           <w:i/>
           <w:sz w:val="20"/>
         </w:rPr>
@@ -2652,14 +2701,14 @@
         <w:spacing w:before="32" w:line="297" w:lineRule="auto"/>
         <w:ind w:right="7419" w:firstLine="149"/>
         <w:rPr>
-          <w:rFonts w:ascii="Verdana"/>
+          <w:rFonts w:asciiTheme="minorHAnsi" w:hAnsiTheme="minorHAnsi" w:cstheme="minorHAnsi"/>
           <w:i/>
           <w:sz w:val="20"/>
         </w:rPr>
       </w:pPr>
       <w:r>
         <w:rPr>
-          <w:rFonts w:ascii="Verdana"/>
+          <w:rFonts w:asciiTheme="minorHAnsi" w:hAnsiTheme="minorHAnsi" w:cstheme="minorHAnsi"/>
           <w:i/>
           <w:sz w:val="20"/>
         </w:rPr>
@@ -2667,7 +2716,7 @@
       </w:r>
       <w:r>
         <w:rPr>
-          <w:rFonts w:ascii="Verdana"/>
+          <w:rFonts w:asciiTheme="minorHAnsi" w:hAnsiTheme="minorHAnsi" w:cstheme="minorHAnsi"/>
           <w:i/>
           <w:spacing w:val="-18"/>
           <w:sz w:val="20"/>
@@ -2676,7 +2725,7 @@
       </w:r>
       <w:r>
         <w:rPr>
-          <w:rFonts w:ascii="Verdana"/>
+          <w:rFonts w:asciiTheme="minorHAnsi" w:hAnsiTheme="minorHAnsi" w:cstheme="minorHAnsi"/>
           <w:i/>
           <w:sz w:val="20"/>
         </w:rPr>
@@ -2688,26 +2737,18 @@
         <w:spacing w:before="2"/>
         <w:ind w:firstLine="149"/>
         <w:rPr>
-          <w:rFonts w:ascii="Verdana"/>
+          <w:rFonts w:asciiTheme="minorHAnsi" w:hAnsiTheme="minorHAnsi" w:cstheme="minorHAnsi"/>
           <w:i/>
           <w:sz w:val="20"/>
         </w:rPr>
       </w:pPr>
       <w:r>
         <w:rPr>
-          <w:rFonts w:ascii="Verdana"/>
+          <w:rFonts w:asciiTheme="minorHAnsi" w:hAnsiTheme="minorHAnsi" w:cstheme="minorHAnsi"/>
           <w:i/>
           <w:sz w:val="20"/>
         </w:rPr>
-        <w:t xml:space="preserve"> </w:t>
-      </w:r>
-      <w:r>
-        <w:rPr>
-          <w:rFonts w:ascii="Verdana"/>
-          <w:i/>
-          <w:sz w:val="20"/>
-        </w:rPr>
-        <w:t>0991 469 0501</w:t>
+        <w:t xml:space="preserve"> 0991 469 0501</w:t>
       </w:r>
     </w:p>
     <w:sectPr>

</xml_diff>